<commit_message>
este es una prueba de repaso
</commit_message>
<xml_diff>
--- a/preuba.docx
+++ b/preuba.docx
@@ -4,12 +4,35 @@
   <w:body>
     <w:p>
       <w:r>
-        <w:t>Daniela castaño garcia</w:t>
+        <w:t xml:space="preserve">Daniela castaño </w:t>
+      </w:r>
+      <w:proofErr w:type="spellStart"/>
+      <w:r>
+        <w:t>garcia</w:t>
+      </w:r>
+      <w:proofErr w:type="spellEnd"/>
+    </w:p>
+    <w:p>
+      <w:r>
+        <w:t xml:space="preserve">Esto es una prueba para entender elementos de </w:t>
+      </w:r>
+      <w:proofErr w:type="spellStart"/>
+      <w:r>
+        <w:t>git</w:t>
+      </w:r>
+      <w:proofErr w:type="spellEnd"/>
+      <w:r>
+        <w:t>.</w:t>
       </w:r>
     </w:p>
     <w:p>
       <w:r>
-        <w:t>Esto es una prueba para entender elementos de git.</w:t>
+        <w:t>Esto es una línea de practica para entender y repetir los pasos anteriores.</w:t>
+      </w:r>
+    </w:p>
+    <w:p>
+      <w:r>
+        <w:t xml:space="preserve"> </w:t>
       </w:r>
     </w:p>
     <w:sectPr>

</xml_diff>

<commit_message>
este es un ejercicio para poner en practica los conocimientos
</commit_message>
<xml_diff>
--- a/preuba.docx
+++ b/preuba.docx
@@ -4,30 +4,22 @@
   <w:body>
     <w:p>
       <w:r>
-        <w:t xml:space="preserve">Daniela castaño </w:t>
+        <w:t>Daniela castaño garcia</w:t>
       </w:r>
-      <w:proofErr w:type="spellStart"/>
-      <w:r>
-        <w:t>garcia</w:t>
-      </w:r>
-      <w:proofErr w:type="spellEnd"/>
     </w:p>
     <w:p>
       <w:r>
-        <w:t xml:space="preserve">Esto es una prueba para entender elementos de </w:t>
-      </w:r>
-      <w:proofErr w:type="spellStart"/>
-      <w:r>
-        <w:t>git</w:t>
-      </w:r>
-      <w:proofErr w:type="spellEnd"/>
-      <w:r>
-        <w:t>.</w:t>
+        <w:t>Esto es una prueba para entender elementos de git.</w:t>
       </w:r>
     </w:p>
     <w:p>
       <w:r>
         <w:t>Esto es una línea de practica para entender y repetir los pasos anteriores.</w:t>
+      </w:r>
+    </w:p>
+    <w:p>
+      <w:r>
+        <w:t>Este es una nueva modificación para poner en práctica.</w:t>
       </w:r>
     </w:p>
     <w:p>

</xml_diff>